<commit_message>
10 2/2, 12, 14
</commit_message>
<xml_diff>
--- a/docx/10. Euler, síkbarajzolhatóság.docx
+++ b/docx/10. Euler, síkbarajzolhatóság.docx
@@ -561,6 +561,1029 @@
       </w:r>
     </w:p>
     <w:p/>
+    <w:p>
+      <w:r>
+        <w:rPr>
+          <w:b/>
+          <w:bCs/>
+        </w:rPr>
+        <w:t xml:space="preserve">Def: </w:t>
+      </w:r>
+      <w:r>
+        <w:t>Síkbarajzolt (SRt) gráf alatt olyan gráf</w:t>
+      </w:r>
+      <w:r>
+        <w:rPr>
+          <w:b/>
+          <w:bCs/>
+        </w:rPr>
+        <w:t>diagram</w:t>
+      </w:r>
+      <w:r>
+        <w:t>ot értünk, amiben az élek nem keresztezik egymást.</w:t>
+      </w:r>
+    </w:p>
+    <w:p>
+      <w:pPr>
+        <w:pStyle w:val="Listaszerbekezds"/>
+        <w:numPr>
+          <w:ilvl w:val="0"/>
+          <w:numId w:val="4"/>
+        </w:numPr>
+      </w:pPr>
+      <w:r>
+        <w:t>A SRt gráf nem csupán egy gráf, hanem egy konkrét diagram.</w:t>
+      </w:r>
+    </w:p>
+    <w:p>
+      <w:pPr>
+        <w:pStyle w:val="Listaszerbekezds"/>
+        <w:numPr>
+          <w:ilvl w:val="0"/>
+          <w:numId w:val="4"/>
+        </w:numPr>
+      </w:pPr>
+      <w:r>
+        <w:t>Ugyanannak a SRható gráfnak nagyon sok lényegesen különböző síkbarajzolt</w:t>
+      </w:r>
+      <w:r>
+        <w:t xml:space="preserve"> </w:t>
+      </w:r>
+      <w:r>
+        <w:t>diagramja (lerajzolása) lehet.</w:t>
+      </w:r>
+    </w:p>
+    <w:p>
+      <w:r>
+        <w:rPr>
+          <w:b/>
+          <w:bCs/>
+        </w:rPr>
+        <w:t>Állítás</w:t>
+      </w:r>
+      <w:r>
+        <w:t xml:space="preserve">: (A G gráf SRható) </w:t>
+      </w:r>
+      <w:r>
+        <w:rPr>
+          <w:rFonts w:ascii="Cambria Math" w:hAnsi="Cambria Math" w:cs="Cambria Math"/>
+        </w:rPr>
+        <w:t>⇐⇒</w:t>
+      </w:r>
+      <w:r>
+        <w:t xml:space="preserve"> (G g</w:t>
+      </w:r>
+      <w:r>
+        <w:rPr>
+          <w:rFonts w:ascii="Aptos" w:hAnsi="Aptos" w:cs="Aptos"/>
+        </w:rPr>
+        <w:t>ö</w:t>
+      </w:r>
+      <w:r>
+        <w:t>mbre rajzolhat</w:t>
+      </w:r>
+      <w:r>
+        <w:rPr>
+          <w:rFonts w:ascii="Aptos" w:hAnsi="Aptos" w:cs="Aptos"/>
+        </w:rPr>
+        <w:t>ó</w:t>
+      </w:r>
+      <w:r>
+        <w:t>)</w:t>
+      </w:r>
+    </w:p>
+    <w:p>
+      <w:pPr>
+        <w:ind w:left="708"/>
+      </w:pPr>
+      <w:r>
+        <w:rPr>
+          <w:b/>
+          <w:bCs/>
+        </w:rPr>
+        <w:t>Biz</w:t>
+      </w:r>
+      <w:r>
+        <w:t>: A sztereografikus projekcióban az északi-sarkból történő vetítés kölcsönösen</w:t>
+      </w:r>
+      <w:r>
+        <w:t xml:space="preserve"> </w:t>
+      </w:r>
+      <w:r>
+        <w:t>egyértelmű megfeleltetés a sík pontjai és a síkot a déli-sarkon érintő</w:t>
+      </w:r>
+      <w:r>
+        <w:t xml:space="preserve"> </w:t>
+      </w:r>
+      <w:r>
+        <w:t>gömbfelszín pontjai (mínusz északi-sark) között. A síkbarajzolt diagram vetülete gömbre rajzolt lesz (</w:t>
+      </w:r>
+      <w:r>
+        <w:rPr>
+          <w:rFonts w:ascii="Cambria Math" w:hAnsi="Cambria Math" w:cs="Cambria Math"/>
+        </w:rPr>
+        <w:t>⇒</w:t>
+      </w:r>
+      <w:r>
+        <w:t xml:space="preserve"> X), </w:t>
+      </w:r>
+      <w:r>
+        <w:rPr>
+          <w:rFonts w:ascii="Aptos" w:hAnsi="Aptos" w:cs="Aptos"/>
+        </w:rPr>
+        <w:t>é</w:t>
+      </w:r>
+      <w:r>
+        <w:t xml:space="preserve">s az </w:t>
+      </w:r>
+      <w:r>
+        <w:rPr>
+          <w:rFonts w:ascii="Aptos" w:hAnsi="Aptos" w:cs="Aptos"/>
+        </w:rPr>
+        <w:t>É</w:t>
+      </w:r>
+      <w:r>
+        <w:t>-t nem tartalmaz</w:t>
+      </w:r>
+      <w:r>
+        <w:rPr>
+          <w:rFonts w:ascii="Aptos" w:hAnsi="Aptos" w:cs="Aptos"/>
+        </w:rPr>
+        <w:t>ó</w:t>
+      </w:r>
+      <w:r>
+        <w:t xml:space="preserve"> g</w:t>
+      </w:r>
+      <w:r>
+        <w:rPr>
+          <w:rFonts w:ascii="Aptos" w:hAnsi="Aptos" w:cs="Aptos"/>
+        </w:rPr>
+        <w:t>ö</w:t>
+      </w:r>
+      <w:r>
+        <w:t>mbre rajzolt</w:t>
+      </w:r>
+      <w:r>
+        <w:t xml:space="preserve"> </w:t>
+      </w:r>
+      <w:r>
+        <w:t xml:space="preserve">diagram pedig síkbarajzolttá válik. A </w:t>
+      </w:r>
+      <w:r>
+        <w:rPr>
+          <w:rFonts w:ascii="Cambria Math" w:hAnsi="Cambria Math" w:cs="Cambria Math"/>
+        </w:rPr>
+        <w:t>⇐</w:t>
+      </w:r>
+      <w:r>
+        <w:t xml:space="preserve"> ir</w:t>
+      </w:r>
+      <w:r>
+        <w:rPr>
+          <w:rFonts w:ascii="Aptos" w:hAnsi="Aptos" w:cs="Aptos"/>
+        </w:rPr>
+        <w:t>á</w:t>
+      </w:r>
+      <w:r>
+        <w:t>ny igazol</w:t>
+      </w:r>
+      <w:r>
+        <w:rPr>
+          <w:rFonts w:ascii="Aptos" w:hAnsi="Aptos" w:cs="Aptos"/>
+        </w:rPr>
+        <w:t>á</w:t>
+      </w:r>
+      <w:r>
+        <w:t>s</w:t>
+      </w:r>
+      <w:r>
+        <w:rPr>
+          <w:rFonts w:ascii="Aptos" w:hAnsi="Aptos" w:cs="Aptos"/>
+        </w:rPr>
+        <w:t>á</w:t>
+      </w:r>
+      <w:r>
+        <w:t>hoz csup</w:t>
+      </w:r>
+      <w:r>
+        <w:rPr>
+          <w:rFonts w:ascii="Aptos" w:hAnsi="Aptos" w:cs="Aptos"/>
+        </w:rPr>
+        <w:t>á</w:t>
+      </w:r>
+      <w:r>
+        <w:t>n annyi</w:t>
+      </w:r>
+      <w:r>
+        <w:t xml:space="preserve"> </w:t>
+      </w:r>
+      <w:r>
+        <w:t>kell, hogy úgy rajzoljuk G-t a gömbre, hogy az É-n ne menjen át él.</w:t>
+      </w:r>
+    </w:p>
+    <w:p>
+      <w:r>
+        <w:br w:type="page"/>
+      </w:r>
+    </w:p>
+    <w:p>
+      <w:pPr>
+        <w:ind w:left="708"/>
+      </w:pPr>
+    </w:p>
+    <w:p>
+      <w:r>
+        <w:rPr>
+          <w:b/>
+          <w:bCs/>
+        </w:rPr>
+        <w:t>Megj</w:t>
+      </w:r>
+      <w:r>
+        <w:t>: A kx poliéder élgráfjának tartományai a poliéder lapjainak felelnek meg.</w:t>
+      </w:r>
+    </w:p>
+    <w:p>
+      <w:r>
+        <w:rPr>
+          <w:b/>
+          <w:bCs/>
+        </w:rPr>
+        <w:t>Terminológia</w:t>
+      </w:r>
+      <w:r>
+        <w:t>: SRt G gráf esetén n, e, t ill. k jelöli rendre a G csúcsai,</w:t>
+      </w:r>
+      <w:r>
+        <w:t xml:space="preserve"> </w:t>
+      </w:r>
+      <w:r>
+        <w:t>élei, tartományai és komponensei számát.</w:t>
+      </w:r>
+    </w:p>
+    <w:p>
+      <w:r>
+        <w:t>Duális kézfogáslemma (DKFL): Ha G SRt gráf, akkor ∑</w:t>
+      </w:r>
+      <w:r>
+        <w:t>(i=1-t)</w:t>
+      </w:r>
+      <w:r>
+        <w:t xml:space="preserve"> </w:t>
+      </w:r>
+      <w:r>
+        <w:t>l</w:t>
+      </w:r>
+      <w:r>
+        <w:rPr>
+          <w:vertAlign w:val="subscript"/>
+        </w:rPr>
+        <w:t>i</w:t>
+      </w:r>
+      <w:r>
+        <w:t xml:space="preserve"> = 2e</w:t>
+      </w:r>
+    </w:p>
+    <w:p>
+      <w:r>
+        <w:t xml:space="preserve">ahol </w:t>
+      </w:r>
+      <w:r>
+        <w:t>l</w:t>
+      </w:r>
+      <w:r>
+        <w:rPr>
+          <w:vertAlign w:val="subscript"/>
+        </w:rPr>
+        <w:t>i</w:t>
+      </w:r>
+      <w:r>
+        <w:t xml:space="preserve"> az i-dik lapot határoló élek számát jelöli.</w:t>
+      </w:r>
+    </w:p>
+    <w:p>
+      <w:r>
+        <w:rPr>
+          <w:b/>
+          <w:bCs/>
+        </w:rPr>
+        <w:t>Biz</w:t>
+      </w:r>
+      <w:r>
+        <w:t>: Minden él vagy két különböző lapot határol, vagy ugyanazt a lapot</w:t>
+      </w:r>
+      <w:r>
+        <w:t xml:space="preserve"> </w:t>
+      </w:r>
+      <w:r>
+        <w:t>2-szer. Így minden él 2-vel járul a BO-hoz és a JO-hoz is.</w:t>
+      </w:r>
+    </w:p>
+    <w:p>
+      <w:r>
+        <w:rPr>
+          <w:b/>
+          <w:bCs/>
+        </w:rPr>
+        <w:t>Megj</w:t>
+      </w:r>
+      <w:r>
+        <w:t>: A DKFL akkor hasznos, ha a SRt gráf lapjairól, a KFL pedig</w:t>
+      </w:r>
+      <w:r>
+        <w:t xml:space="preserve"> </w:t>
+      </w:r>
+      <w:r>
+        <w:t>akkor, ha egy SRható gráf fokszámairól van információnk.</w:t>
+      </w:r>
+    </w:p>
+    <w:p>
+      <w:r>
+        <w:rPr>
+          <w:b/>
+          <w:bCs/>
+        </w:rPr>
+        <w:t>Fáry-Wagner-tétel</w:t>
+      </w:r>
+      <w:r>
+        <w:t>: Ha G egyszerű SRható gráf, akkor olyan síkbarajzolása is van,</w:t>
+      </w:r>
+      <w:r>
+        <w:t xml:space="preserve"> </w:t>
+      </w:r>
+      <w:r>
+        <w:t>amiben minden él egyenes szakasz.</w:t>
+      </w:r>
+    </w:p>
+    <w:p>
+      <w:pPr>
+        <w:tabs>
+          <w:tab w:val="left" w:pos="7227"/>
+        </w:tabs>
+      </w:pPr>
+      <w:r>
+        <w:rPr>
+          <w:b/>
+          <w:bCs/>
+        </w:rPr>
+        <w:t>Tétel</w:t>
+      </w:r>
+      <w:r>
+        <w:t>: Tetszőleges síkbarajzolt G gráf esetén n + t = e + k + 1</w:t>
+      </w:r>
+      <w:r>
+        <w:tab/>
+      </w:r>
+    </w:p>
+    <w:p>
+      <w:pPr>
+        <w:pStyle w:val="Listaszerbekezds"/>
+        <w:numPr>
+          <w:ilvl w:val="0"/>
+          <w:numId w:val="5"/>
+        </w:numPr>
+        <w:tabs>
+          <w:tab w:val="left" w:pos="7227"/>
+        </w:tabs>
+      </w:pPr>
+      <w:r>
+        <w:rPr>
+          <w:b/>
+          <w:bCs/>
+        </w:rPr>
+        <w:t>Biz</w:t>
+      </w:r>
+      <w:r>
+        <w:t>: Rajzoljuk meg G-t az n csúcsból kiindulva, az élek egyenkénti behúzásával. Kezdetben t = 1, e = 0 és k = n, így a bizonyítandó összefüggés</w:t>
+      </w:r>
+      <w:r>
+        <w:t xml:space="preserve"> </w:t>
+      </w:r>
+      <w:r>
+        <w:t>fennáll. Tfh már néhány élt berajzoltunk, még mindig fennáll az összefüggés,</w:t>
+      </w:r>
+      <w:r>
+        <w:t xml:space="preserve"> </w:t>
+      </w:r>
+      <w:r>
+        <w:t>és egy éppen az uv élt rajzoljuk meg.</w:t>
+      </w:r>
+    </w:p>
+    <w:p>
+      <w:pPr>
+        <w:pStyle w:val="Listaszerbekezds"/>
+        <w:numPr>
+          <w:ilvl w:val="1"/>
+          <w:numId w:val="5"/>
+        </w:numPr>
+        <w:tabs>
+          <w:tab w:val="left" w:pos="7227"/>
+        </w:tabs>
+      </w:pPr>
+      <w:r>
+        <w:t>1. u és v különböző komponenshez tartoznak. Ekkor</w:t>
+      </w:r>
+      <w:r>
+        <w:t xml:space="preserve"> </w:t>
+      </w:r>
+      <w:r>
+        <w:t>k értéke 1-gyel csökken, e-é pedig 1-gyel nő. Az ÉlHaL</w:t>
+      </w:r>
+      <w:r>
+        <w:t xml:space="preserve"> </w:t>
+      </w:r>
+      <w:r>
+        <w:t>miatt nem keletkezik kör, tehát nem zárunk körül új tartományt, vagyis t nem változik. Az összefüggés fennmarad.</w:t>
+      </w:r>
+      <w:r>
+        <w:t xml:space="preserve"> </w:t>
+      </w:r>
+    </w:p>
+    <w:p>
+      <w:pPr>
+        <w:pStyle w:val="Listaszerbekezds"/>
+        <w:numPr>
+          <w:ilvl w:val="1"/>
+          <w:numId w:val="5"/>
+        </w:numPr>
+        <w:tabs>
+          <w:tab w:val="left" w:pos="7227"/>
+        </w:tabs>
+      </w:pPr>
+      <w:r>
+        <w:t>2. u és v ugyanahhoz a komponenshez tartoznak. Ekkor k nem változik,</w:t>
+      </w:r>
+      <w:r>
+        <w:t xml:space="preserve"> </w:t>
+      </w:r>
+      <w:r>
+        <w:t>e viszont 1-gyel nő. Az ÉlHaL miatt keletkezik kör, tehát kettévágjuk az uv</w:t>
+      </w:r>
+      <w:r>
+        <w:t xml:space="preserve"> </w:t>
+      </w:r>
+      <w:r>
+        <w:t>élt tartalmazó korábbi tartományt. Ezért t is 1-gyel nő, az összefüggés ismét</w:t>
+      </w:r>
+      <w:r>
+        <w:t xml:space="preserve"> </w:t>
+      </w:r>
+      <w:r>
+        <w:t>fennmarad.</w:t>
+      </w:r>
+    </w:p>
+    <w:p>
+      <w:r>
+        <w:br w:type="page"/>
+      </w:r>
+    </w:p>
+    <w:p>
+      <w:pPr>
+        <w:tabs>
+          <w:tab w:val="left" w:pos="7227"/>
+        </w:tabs>
+        <w:rPr>
+          <w:b/>
+          <w:bCs/>
+        </w:rPr>
+      </w:pPr>
+      <w:r>
+        <w:rPr>
+          <w:b/>
+          <w:bCs/>
+        </w:rPr>
+        <w:lastRenderedPageBreak/>
+        <w:t>Köv:</w:t>
+      </w:r>
+    </w:p>
+    <w:p>
+      <w:pPr>
+        <w:pStyle w:val="Listaszerbekezds"/>
+        <w:numPr>
+          <w:ilvl w:val="0"/>
+          <w:numId w:val="6"/>
+        </w:numPr>
+        <w:tabs>
+          <w:tab w:val="left" w:pos="7227"/>
+        </w:tabs>
+      </w:pPr>
+      <w:r>
+        <w:t>Ha G SRható, akkor t nem függ a síkbarajzolástól, azaz G</w:t>
+      </w:r>
+      <w:r>
+        <w:t xml:space="preserve"> </w:t>
+      </w:r>
+      <w:r>
+        <w:t>minden síkbarajzolásának ugyanannyi tartománya van.</w:t>
+      </w:r>
+    </w:p>
+    <w:p>
+      <w:pPr>
+        <w:pStyle w:val="Listaszerbekezds"/>
+        <w:numPr>
+          <w:ilvl w:val="0"/>
+          <w:numId w:val="6"/>
+        </w:numPr>
+        <w:tabs>
+          <w:tab w:val="left" w:pos="7227"/>
+        </w:tabs>
+      </w:pPr>
+      <w:r>
+        <w:t>(2) (Euler-formula) Ha G öf SRt gráf, akkor n + t = e + 2.</w:t>
+      </w:r>
+    </w:p>
+    <w:p>
+      <w:pPr>
+        <w:pStyle w:val="Listaszerbekezds"/>
+        <w:numPr>
+          <w:ilvl w:val="0"/>
+          <w:numId w:val="6"/>
+        </w:numPr>
+        <w:tabs>
+          <w:tab w:val="left" w:pos="7227"/>
+        </w:tabs>
+      </w:pPr>
+      <w:r>
+        <w:t>(3) Ha G egyszerű, SRható és n ≥ 3, akkor e ≤ 3n − 6.</w:t>
+      </w:r>
+    </w:p>
+    <w:p>
+      <w:pPr>
+        <w:pStyle w:val="Listaszerbekezds"/>
+        <w:numPr>
+          <w:ilvl w:val="0"/>
+          <w:numId w:val="6"/>
+        </w:numPr>
+        <w:tabs>
+          <w:tab w:val="left" w:pos="7227"/>
+        </w:tabs>
+      </w:pPr>
+      <w:r>
+        <w:t xml:space="preserve">(4) G egyszerű, SRható, C3-mentes és n ≥ 3 </w:t>
+      </w:r>
+      <w:r>
+        <w:rPr>
+          <w:rFonts w:ascii="Cambria Math" w:hAnsi="Cambria Math" w:cs="Cambria Math"/>
+        </w:rPr>
+        <w:t>⇒</w:t>
+      </w:r>
+      <w:r>
+        <w:t xml:space="preserve"> e </w:t>
+      </w:r>
+      <w:r>
+        <w:rPr>
+          <w:rFonts w:ascii="Aptos" w:hAnsi="Aptos" w:cs="Aptos"/>
+        </w:rPr>
+        <w:t>≤</w:t>
+      </w:r>
+      <w:r>
+        <w:t xml:space="preserve"> 2n </w:t>
+      </w:r>
+      <w:r>
+        <w:rPr>
+          <w:rFonts w:ascii="Aptos" w:hAnsi="Aptos" w:cs="Aptos"/>
+        </w:rPr>
+        <w:t>−</w:t>
+      </w:r>
+      <w:r>
+        <w:t xml:space="preserve"> 4.</w:t>
+      </w:r>
+    </w:p>
+    <w:p>
+      <w:pPr>
+        <w:pStyle w:val="Listaszerbekezds"/>
+        <w:numPr>
+          <w:ilvl w:val="0"/>
+          <w:numId w:val="6"/>
+        </w:numPr>
+        <w:tabs>
+          <w:tab w:val="left" w:pos="7227"/>
+        </w:tabs>
+      </w:pPr>
+      <w:r>
+        <w:t xml:space="preserve">(5) Ha G egyszerű, SRható, akkor δ(G) ≤ 5 (azaz </w:t>
+      </w:r>
+      <w:r>
+        <w:rPr>
+          <w:rFonts w:ascii="Cambria Math" w:hAnsi="Cambria Math" w:cs="Cambria Math"/>
+        </w:rPr>
+        <w:t>∃</w:t>
+      </w:r>
+      <w:r>
+        <w:t xml:space="preserve">v : d(v) </w:t>
+      </w:r>
+      <w:r>
+        <w:rPr>
+          <w:rFonts w:ascii="Aptos" w:hAnsi="Aptos" w:cs="Aptos"/>
+        </w:rPr>
+        <w:t>≤</w:t>
+      </w:r>
+      <w:r>
+        <w:t xml:space="preserve"> 5).</w:t>
+      </w:r>
+    </w:p>
+    <w:p>
+      <w:pPr>
+        <w:pStyle w:val="Listaszerbekezds"/>
+        <w:numPr>
+          <w:ilvl w:val="0"/>
+          <w:numId w:val="6"/>
+        </w:numPr>
+        <w:tabs>
+          <w:tab w:val="left" w:pos="7227"/>
+        </w:tabs>
+      </w:pPr>
+      <w:r>
+        <w:t>(6) A K5 és K3,3 gráfok egyike sem SRható.</w:t>
+      </w:r>
+    </w:p>
+    <w:p>
+      <w:pPr>
+        <w:tabs>
+          <w:tab w:val="left" w:pos="7227"/>
+        </w:tabs>
+        <w:rPr>
+          <w:b/>
+          <w:bCs/>
+        </w:rPr>
+      </w:pPr>
+      <w:r>
+        <w:rPr>
+          <w:b/>
+          <w:bCs/>
+        </w:rPr>
+        <w:t>BIZ:</w:t>
+      </w:r>
+    </w:p>
+    <w:p>
+      <w:pPr>
+        <w:tabs>
+          <w:tab w:val="left" w:pos="7227"/>
+        </w:tabs>
+        <w:rPr>
+          <w:b/>
+          <w:bCs/>
+        </w:rPr>
+      </w:pPr>
+      <w:r>
+        <w:rPr>
+          <w:b/>
+          <w:bCs/>
+        </w:rPr>
+        <w:drawing>
+          <wp:inline distT="0" distB="0" distL="0" distR="0" wp14:anchorId="6482EFFC" wp14:editId="0EC82E0E">
+            <wp:extent cx="5731510" cy="3907155"/>
+            <wp:effectExtent l="0" t="0" r="2540" b="0"/>
+            <wp:docPr id="127954217" name="Kép 1" descr="A képen szöveg, képernyőkép, Betűtípus, dokumentum látható&#10;&#10;Automatikusan generált leírás"/>
+            <wp:cNvGraphicFramePr>
+              <a:graphicFrameLocks xmlns:a="http://schemas.openxmlformats.org/drawingml/2006/main" noChangeAspect="1"/>
+            </wp:cNvGraphicFramePr>
+            <a:graphic xmlns:a="http://schemas.openxmlformats.org/drawingml/2006/main">
+              <a:graphicData uri="http://schemas.openxmlformats.org/drawingml/2006/picture">
+                <pic:pic xmlns:pic="http://schemas.openxmlformats.org/drawingml/2006/picture">
+                  <pic:nvPicPr>
+                    <pic:cNvPr id="127954217" name="Kép 1" descr="A képen szöveg, képernyőkép, Betűtípus, dokumentum látható&#10;&#10;Automatikusan generált leírás"/>
+                    <pic:cNvPicPr/>
+                  </pic:nvPicPr>
+                  <pic:blipFill>
+                    <a:blip r:embed="rId5"/>
+                    <a:stretch>
+                      <a:fillRect/>
+                    </a:stretch>
+                  </pic:blipFill>
+                  <pic:spPr>
+                    <a:xfrm>
+                      <a:off x="0" y="0"/>
+                      <a:ext cx="5731510" cy="3907155"/>
+                    </a:xfrm>
+                    <a:prstGeom prst="rect">
+                      <a:avLst/>
+                    </a:prstGeom>
+                  </pic:spPr>
+                </pic:pic>
+              </a:graphicData>
+            </a:graphic>
+          </wp:inline>
+        </w:drawing>
+      </w:r>
+    </w:p>
+    <w:p>
+      <w:pPr>
+        <w:tabs>
+          <w:tab w:val="left" w:pos="7227"/>
+        </w:tabs>
+        <w:rPr>
+          <w:b/>
+          <w:bCs/>
+        </w:rPr>
+      </w:pPr>
+    </w:p>
+    <w:p>
+      <w:pPr>
+        <w:tabs>
+          <w:tab w:val="left" w:pos="7227"/>
+        </w:tabs>
+        <w:rPr>
+          <w:b/>
+          <w:bCs/>
+        </w:rPr>
+      </w:pPr>
+      <w:r>
+        <w:rPr>
+          <w:b/>
+          <w:bCs/>
+        </w:rPr>
+        <w:t>Def:</w:t>
+      </w:r>
+    </w:p>
+    <w:p>
+      <w:pPr>
+        <w:pStyle w:val="Listaszerbekezds"/>
+        <w:numPr>
+          <w:ilvl w:val="0"/>
+          <w:numId w:val="8"/>
+        </w:numPr>
+        <w:tabs>
+          <w:tab w:val="left" w:pos="7227"/>
+        </w:tabs>
+      </w:pPr>
+      <w:r>
+        <w:rPr>
+          <w:b/>
+          <w:bCs/>
+        </w:rPr>
+        <w:t xml:space="preserve">Élfelosztás: </w:t>
+      </w:r>
+      <w:r>
+        <w:t>az él egy új, másodfokú csúccsal történő felosztása.</w:t>
+      </w:r>
+    </w:p>
+    <w:p>
+      <w:pPr>
+        <w:pStyle w:val="Listaszerbekezds"/>
+        <w:numPr>
+          <w:ilvl w:val="0"/>
+          <w:numId w:val="8"/>
+        </w:numPr>
+        <w:tabs>
+          <w:tab w:val="left" w:pos="7227"/>
+        </w:tabs>
+      </w:pPr>
+      <w:r>
+        <w:rPr>
+          <w:b/>
+          <w:bCs/>
+        </w:rPr>
+        <w:t>Élösszehúzás</w:t>
+      </w:r>
+      <w:r>
+        <w:t>: az él törlése és két végpontjának azonosítása.</w:t>
+      </w:r>
+    </w:p>
+    <w:p>
+      <w:pPr>
+        <w:pStyle w:val="Listaszerbekezds"/>
+        <w:numPr>
+          <w:ilvl w:val="0"/>
+          <w:numId w:val="8"/>
+        </w:numPr>
+        <w:tabs>
+          <w:tab w:val="left" w:pos="7227"/>
+        </w:tabs>
+      </w:pPr>
+      <w:r>
+        <w:rPr>
+          <w:b/>
+          <w:bCs/>
+        </w:rPr>
+        <w:t>Topologikus K3,3/K5</w:t>
+      </w:r>
+      <w:r>
+        <w:t xml:space="preserve"> : K3,3/K5-ből élfelosztásokkal képzett gráf.</w:t>
+      </w:r>
+    </w:p>
+    <w:p>
+      <w:r>
+        <w:br w:type="page"/>
+      </w:r>
+    </w:p>
+    <w:p>
+      <w:pPr>
+        <w:tabs>
+          <w:tab w:val="left" w:pos="7227"/>
+        </w:tabs>
+      </w:pPr>
+    </w:p>
+    <w:p>
+      <w:pPr>
+        <w:tabs>
+          <w:tab w:val="left" w:pos="7227"/>
+        </w:tabs>
+      </w:pPr>
+      <w:r>
+        <w:rPr>
+          <w:b/>
+          <w:bCs/>
+        </w:rPr>
+        <w:t>Megf</w:t>
+      </w:r>
+      <w:r>
+        <w:t>: Az éltörlés, csúcstörlés, élfelosztás, élösszehúzás operációk mindegyike megőrzi a gráf SRható tulajdonságát.</w:t>
+      </w:r>
+    </w:p>
+    <w:p>
+      <w:pPr>
+        <w:tabs>
+          <w:tab w:val="left" w:pos="7227"/>
+        </w:tabs>
+      </w:pPr>
+      <w:r>
+        <w:rPr>
+          <w:b/>
+          <w:bCs/>
+        </w:rPr>
+        <w:t>Biz</w:t>
+      </w:r>
+      <w:r>
+        <w:t>: Az éltörlés és csúcstörlés esetén ez világos: radír felhasználásával</w:t>
+      </w:r>
+      <w:r>
+        <w:t xml:space="preserve"> </w:t>
+      </w:r>
+      <w:r>
+        <w:t>kapható a G lerajzolásából. Az élfelosztás során is csak egy csúcsot kell az</w:t>
+      </w:r>
+      <w:r>
+        <w:t xml:space="preserve"> </w:t>
+      </w:r>
+      <w:r>
+        <w:t>élnek megfelelő görbén felvenni, a síkbarajzolt tulajdonság ettől megmarad.</w:t>
+      </w:r>
+      <w:r>
+        <w:t xml:space="preserve"> </w:t>
+      </w:r>
+      <w:r>
+        <w:t xml:space="preserve">Az élösszehúzás kicsit ravasz. Az 0 </w:t>
+      </w:r>
+      <w:r>
+        <w:t>v</w:t>
+      </w:r>
+      <w:r>
+        <w:t>astagsággal lerajzolt e = uv élt egy</w:t>
+      </w:r>
+      <w:r>
+        <w:t xml:space="preserve"> </w:t>
+      </w:r>
+      <w:r>
+        <w:t>pozitív szélességű sávvá hízlalhatjuk úgy, hogy a lerajzolás egyetlen éle sem</w:t>
+      </w:r>
+      <w:r>
+        <w:t xml:space="preserve"> </w:t>
+      </w:r>
+      <w:r>
+        <w:t>metsz bele ebbe a sávba. A v-be csatlakozó éleket ezen a sávon belül tovább</w:t>
+      </w:r>
+      <w:r>
+        <w:t xml:space="preserve"> </w:t>
+      </w:r>
+      <w:r>
+        <w:t>lehet vezetni u-ig, aminek az eredménye az lesz, hogy G síkbarajzolásából az</w:t>
+      </w:r>
+      <w:r>
+        <w:t xml:space="preserve"> </w:t>
+      </w:r>
+      <w:r>
+        <w:t>e él összehúzásával kapott gráf síkbarajzolását konstruáljuk meg.</w:t>
+      </w:r>
+    </w:p>
+    <w:p>
+      <w:pPr>
+        <w:tabs>
+          <w:tab w:val="left" w:pos="7227"/>
+        </w:tabs>
+        <w:rPr>
+          <w:b/>
+          <w:bCs/>
+        </w:rPr>
+      </w:pPr>
+      <w:r>
+        <w:rPr>
+          <w:b/>
+          <w:bCs/>
+        </w:rPr>
+        <w:t>Köv:</w:t>
+      </w:r>
+    </w:p>
+    <w:p>
+      <w:pPr>
+        <w:pStyle w:val="Listaszerbekezds"/>
+        <w:numPr>
+          <w:ilvl w:val="0"/>
+          <w:numId w:val="9"/>
+        </w:numPr>
+        <w:tabs>
+          <w:tab w:val="left" w:pos="7227"/>
+        </w:tabs>
+      </w:pPr>
+      <w:r>
+        <w:t>Topologikus K5, topologikus K3,3 gráf nem lehet síkbarajzolható.</w:t>
+      </w:r>
+    </w:p>
+    <w:p>
+      <w:pPr>
+        <w:pStyle w:val="Listaszerbekezds"/>
+        <w:numPr>
+          <w:ilvl w:val="1"/>
+          <w:numId w:val="9"/>
+        </w:numPr>
+        <w:tabs>
+          <w:tab w:val="left" w:pos="7227"/>
+        </w:tabs>
+      </w:pPr>
+      <w:r>
+        <w:t>Ha K3,3 vagy K5 topologikus változata síkbarajzolható volna,</w:t>
+      </w:r>
+      <w:r>
+        <w:t xml:space="preserve"> </w:t>
+      </w:r>
+      <w:r>
+        <w:t>akkor K3,3 vagy K5 szintén síkbarajzolató lenne.</w:t>
+      </w:r>
+    </w:p>
+    <w:p>
+      <w:pPr>
+        <w:pStyle w:val="Listaszerbekezds"/>
+        <w:numPr>
+          <w:ilvl w:val="0"/>
+          <w:numId w:val="9"/>
+        </w:numPr>
+        <w:tabs>
+          <w:tab w:val="left" w:pos="7227"/>
+        </w:tabs>
+      </w:pPr>
+      <w:r>
+        <w:t>Ha G SRható, akkor G-nek nincs se topologikus K5, se topologikus K3,3</w:t>
+      </w:r>
+      <w:r>
+        <w:t xml:space="preserve"> </w:t>
+      </w:r>
+      <w:r>
+        <w:t>részgráfja.</w:t>
+      </w:r>
+    </w:p>
+    <w:p>
+      <w:pPr>
+        <w:pStyle w:val="Listaszerbekezds"/>
+        <w:numPr>
+          <w:ilvl w:val="1"/>
+          <w:numId w:val="9"/>
+        </w:numPr>
+        <w:tabs>
+          <w:tab w:val="left" w:pos="7227"/>
+        </w:tabs>
+      </w:pPr>
+      <w:r>
+        <w:t>Ha G síkbarajzolható, akkor G minden részgráfja is síkbarajzolható,</w:t>
+      </w:r>
+      <w:r>
+        <w:t xml:space="preserve"> </w:t>
+      </w:r>
+      <w:r>
+        <w:t>ezért (1) miatt a topologikus K3,3 és a topologikus K5 egyaránt tiltott részgráfok a síkbarajzolható gráfok körében.</w:t>
+      </w:r>
+    </w:p>
+    <w:p>
+      <w:pPr>
+        <w:tabs>
+          <w:tab w:val="left" w:pos="7227"/>
+        </w:tabs>
+      </w:pPr>
+      <w:r>
+        <w:rPr>
+          <w:b/>
+          <w:bCs/>
+        </w:rPr>
+        <w:t>Kuratowski tétele</w:t>
+      </w:r>
+      <w:r>
+        <w:t xml:space="preserve">: (G SRható) </w:t>
+      </w:r>
+      <w:r>
+        <w:rPr>
+          <w:rFonts w:ascii="Cambria Math" w:hAnsi="Cambria Math" w:cs="Cambria Math"/>
+        </w:rPr>
+        <w:t>⇐⇒</w:t>
+      </w:r>
+      <w:r>
+        <w:t xml:space="preserve"> (G-nek nincs se topologikus K5,</w:t>
+      </w:r>
+      <w:r>
+        <w:t xml:space="preserve"> </w:t>
+      </w:r>
+      <w:r>
+        <w:t>se topologikus K3,3 részgráfja</w:t>
+      </w:r>
+    </w:p>
     <w:sectPr>
       <w:pgSz w:w="11906" w:h="16838"/>
       <w:pgMar w:top="1440" w:right="1440" w:bottom="1440" w:left="1440" w:header="708" w:footer="708" w:gutter="0"/>
@@ -574,6 +1597,345 @@
 <file path=word/numbering.xml><?xml version="1.0" encoding="utf-8"?>
 <w:numbering xmlns:wpc="http://schemas.microsoft.com/office/word/2010/wordprocessingCanvas" xmlns:cx="http://schemas.microsoft.com/office/drawing/2014/chartex" xmlns:cx1="http://schemas.microsoft.com/office/drawing/2015/9/8/chartex" xmlns:cx2="http://schemas.microsoft.com/office/drawing/2015/10/21/chartex" xmlns:cx3="http://schemas.microsoft.com/office/drawing/2016/5/9/chartex" xmlns:cx4="http://schemas.microsoft.com/office/drawing/2016/5/10/chartex" xmlns:cx5="http://schemas.microsoft.com/office/drawing/2016/5/11/chartex" xmlns:cx6="http://schemas.microsoft.com/office/drawing/2016/5/12/chartex" xmlns:cx7="http://schemas.microsoft.com/office/drawing/2016/5/13/chartex" xmlns:cx8="http://schemas.microsoft.com/office/drawing/2016/5/14/chartex" xmlns:mc="http://schemas.openxmlformats.org/markup-compatibility/2006" xmlns:aink="http://schemas.microsoft.com/office/drawing/2016/ink" xmlns:am3d="http://schemas.microsoft.com/office/drawing/2017/model3d" xmlns:o="urn:schemas-microsoft-com:office:office" xmlns:oel="http://schemas.microsoft.com/office/2019/extlst" xmlns:r="http://schemas.openxmlformats.org/officeDocument/2006/relationships" xmlns:m="http://schemas.openxmlformats.org/officeDocument/2006/math" xmlns:v="urn:schemas-microsoft-com:vml" xmlns:wp14="http://schemas.microsoft.com/office/word/2010/wordprocessingDrawing" xmlns:wp="http://schemas.openxmlformats.org/drawingml/2006/wordprocessingDrawing" xmlns:w10="urn:schemas-microsoft-com:office:word" xmlns:w="http://schemas.openxmlformats.org/wordprocessingml/2006/main" xmlns:w14="http://schemas.microsoft.com/office/word/2010/wordml" xmlns:w15="http://schemas.microsoft.com/office/word/2012/wordml" xmlns:w16cex="http://schemas.microsoft.com/office/word/2018/wordml/cex" xmlns:w16cid="http://schemas.microsoft.com/office/word/2016/wordml/cid" xmlns:w16="http://schemas.microsoft.com/office/word/2018/wordml" xmlns:w16du="http://schemas.microsoft.com/office/word/2023/wordml/word16du" xmlns:w16sdtdh="http://schemas.microsoft.com/office/word/2020/wordml/sdtdatahash" xmlns:w16se="http://schemas.microsoft.com/office/word/2015/wordml/symex" xmlns:wpg="http://schemas.microsoft.com/office/word/2010/wordprocessingGroup" xmlns:wpi="http://schemas.microsoft.com/office/word/2010/wordprocessingInk" xmlns:wne="http://schemas.microsoft.com/office/word/2006/wordml" xmlns:wps="http://schemas.microsoft.com/office/word/2010/wordprocessingShape" mc:Ignorable="w14 w15 w16se w16cid w16 w16cex w16sdtdh w16du wp14">
   <w:abstractNum w:abstractNumId="0" w15:restartNumberingAfterBreak="0">
+    <w:nsid w:val="00CA0021"/>
+    <w:multiLevelType w:val="hybridMultilevel"/>
+    <w:tmpl w:val="4EF8EBAA"/>
+    <w:lvl w:ilvl="0" w:tplc="04090001">
+      <w:start w:val="1"/>
+      <w:numFmt w:val="bullet"/>
+      <w:lvlText w:val=""/>
+      <w:lvlJc w:val="left"/>
+      <w:pPr>
+        <w:ind w:left="1080" w:hanging="360"/>
+      </w:pPr>
+      <w:rPr>
+        <w:rFonts w:ascii="Symbol" w:hAnsi="Symbol" w:hint="default"/>
+      </w:rPr>
+    </w:lvl>
+    <w:lvl w:ilvl="1" w:tplc="04090003" w:tentative="1">
+      <w:start w:val="1"/>
+      <w:numFmt w:val="bullet"/>
+      <w:lvlText w:val="o"/>
+      <w:lvlJc w:val="left"/>
+      <w:pPr>
+        <w:ind w:left="1800" w:hanging="360"/>
+      </w:pPr>
+      <w:rPr>
+        <w:rFonts w:ascii="Courier New" w:hAnsi="Courier New" w:cs="Courier New" w:hint="default"/>
+      </w:rPr>
+    </w:lvl>
+    <w:lvl w:ilvl="2" w:tplc="04090005" w:tentative="1">
+      <w:start w:val="1"/>
+      <w:numFmt w:val="bullet"/>
+      <w:lvlText w:val=""/>
+      <w:lvlJc w:val="left"/>
+      <w:pPr>
+        <w:ind w:left="2520" w:hanging="360"/>
+      </w:pPr>
+      <w:rPr>
+        <w:rFonts w:ascii="Wingdings" w:hAnsi="Wingdings" w:hint="default"/>
+      </w:rPr>
+    </w:lvl>
+    <w:lvl w:ilvl="3" w:tplc="04090001" w:tentative="1">
+      <w:start w:val="1"/>
+      <w:numFmt w:val="bullet"/>
+      <w:lvlText w:val=""/>
+      <w:lvlJc w:val="left"/>
+      <w:pPr>
+        <w:ind w:left="3240" w:hanging="360"/>
+      </w:pPr>
+      <w:rPr>
+        <w:rFonts w:ascii="Symbol" w:hAnsi="Symbol" w:hint="default"/>
+      </w:rPr>
+    </w:lvl>
+    <w:lvl w:ilvl="4" w:tplc="04090003" w:tentative="1">
+      <w:start w:val="1"/>
+      <w:numFmt w:val="bullet"/>
+      <w:lvlText w:val="o"/>
+      <w:lvlJc w:val="left"/>
+      <w:pPr>
+        <w:ind w:left="3960" w:hanging="360"/>
+      </w:pPr>
+      <w:rPr>
+        <w:rFonts w:ascii="Courier New" w:hAnsi="Courier New" w:cs="Courier New" w:hint="default"/>
+      </w:rPr>
+    </w:lvl>
+    <w:lvl w:ilvl="5" w:tplc="04090005" w:tentative="1">
+      <w:start w:val="1"/>
+      <w:numFmt w:val="bullet"/>
+      <w:lvlText w:val=""/>
+      <w:lvlJc w:val="left"/>
+      <w:pPr>
+        <w:ind w:left="4680" w:hanging="360"/>
+      </w:pPr>
+      <w:rPr>
+        <w:rFonts w:ascii="Wingdings" w:hAnsi="Wingdings" w:hint="default"/>
+      </w:rPr>
+    </w:lvl>
+    <w:lvl w:ilvl="6" w:tplc="04090001" w:tentative="1">
+      <w:start w:val="1"/>
+      <w:numFmt w:val="bullet"/>
+      <w:lvlText w:val=""/>
+      <w:lvlJc w:val="left"/>
+      <w:pPr>
+        <w:ind w:left="5400" w:hanging="360"/>
+      </w:pPr>
+      <w:rPr>
+        <w:rFonts w:ascii="Symbol" w:hAnsi="Symbol" w:hint="default"/>
+      </w:rPr>
+    </w:lvl>
+    <w:lvl w:ilvl="7" w:tplc="04090003" w:tentative="1">
+      <w:start w:val="1"/>
+      <w:numFmt w:val="bullet"/>
+      <w:lvlText w:val="o"/>
+      <w:lvlJc w:val="left"/>
+      <w:pPr>
+        <w:ind w:left="6120" w:hanging="360"/>
+      </w:pPr>
+      <w:rPr>
+        <w:rFonts w:ascii="Courier New" w:hAnsi="Courier New" w:cs="Courier New" w:hint="default"/>
+      </w:rPr>
+    </w:lvl>
+    <w:lvl w:ilvl="8" w:tplc="04090005" w:tentative="1">
+      <w:start w:val="1"/>
+      <w:numFmt w:val="bullet"/>
+      <w:lvlText w:val=""/>
+      <w:lvlJc w:val="left"/>
+      <w:pPr>
+        <w:ind w:left="6840" w:hanging="360"/>
+      </w:pPr>
+      <w:rPr>
+        <w:rFonts w:ascii="Wingdings" w:hAnsi="Wingdings" w:hint="default"/>
+      </w:rPr>
+    </w:lvl>
+  </w:abstractNum>
+  <w:abstractNum w:abstractNumId="1" w15:restartNumberingAfterBreak="0">
+    <w:nsid w:val="0BCD5FB6"/>
+    <w:multiLevelType w:val="hybridMultilevel"/>
+    <w:tmpl w:val="23F4AB20"/>
+    <w:lvl w:ilvl="0" w:tplc="04090001">
+      <w:start w:val="1"/>
+      <w:numFmt w:val="bullet"/>
+      <w:lvlText w:val=""/>
+      <w:lvlJc w:val="left"/>
+      <w:pPr>
+        <w:ind w:left="720" w:hanging="360"/>
+      </w:pPr>
+      <w:rPr>
+        <w:rFonts w:ascii="Symbol" w:hAnsi="Symbol" w:hint="default"/>
+      </w:rPr>
+    </w:lvl>
+    <w:lvl w:ilvl="1" w:tplc="04090003" w:tentative="1">
+      <w:start w:val="1"/>
+      <w:numFmt w:val="bullet"/>
+      <w:lvlText w:val="o"/>
+      <w:lvlJc w:val="left"/>
+      <w:pPr>
+        <w:ind w:left="1440" w:hanging="360"/>
+      </w:pPr>
+      <w:rPr>
+        <w:rFonts w:ascii="Courier New" w:hAnsi="Courier New" w:cs="Courier New" w:hint="default"/>
+      </w:rPr>
+    </w:lvl>
+    <w:lvl w:ilvl="2" w:tplc="04090005" w:tentative="1">
+      <w:start w:val="1"/>
+      <w:numFmt w:val="bullet"/>
+      <w:lvlText w:val=""/>
+      <w:lvlJc w:val="left"/>
+      <w:pPr>
+        <w:ind w:left="2160" w:hanging="360"/>
+      </w:pPr>
+      <w:rPr>
+        <w:rFonts w:ascii="Wingdings" w:hAnsi="Wingdings" w:hint="default"/>
+      </w:rPr>
+    </w:lvl>
+    <w:lvl w:ilvl="3" w:tplc="04090001" w:tentative="1">
+      <w:start w:val="1"/>
+      <w:numFmt w:val="bullet"/>
+      <w:lvlText w:val=""/>
+      <w:lvlJc w:val="left"/>
+      <w:pPr>
+        <w:ind w:left="2880" w:hanging="360"/>
+      </w:pPr>
+      <w:rPr>
+        <w:rFonts w:ascii="Symbol" w:hAnsi="Symbol" w:hint="default"/>
+      </w:rPr>
+    </w:lvl>
+    <w:lvl w:ilvl="4" w:tplc="04090003" w:tentative="1">
+      <w:start w:val="1"/>
+      <w:numFmt w:val="bullet"/>
+      <w:lvlText w:val="o"/>
+      <w:lvlJc w:val="left"/>
+      <w:pPr>
+        <w:ind w:left="3600" w:hanging="360"/>
+      </w:pPr>
+      <w:rPr>
+        <w:rFonts w:ascii="Courier New" w:hAnsi="Courier New" w:cs="Courier New" w:hint="default"/>
+      </w:rPr>
+    </w:lvl>
+    <w:lvl w:ilvl="5" w:tplc="04090005" w:tentative="1">
+      <w:start w:val="1"/>
+      <w:numFmt w:val="bullet"/>
+      <w:lvlText w:val=""/>
+      <w:lvlJc w:val="left"/>
+      <w:pPr>
+        <w:ind w:left="4320" w:hanging="360"/>
+      </w:pPr>
+      <w:rPr>
+        <w:rFonts w:ascii="Wingdings" w:hAnsi="Wingdings" w:hint="default"/>
+      </w:rPr>
+    </w:lvl>
+    <w:lvl w:ilvl="6" w:tplc="04090001" w:tentative="1">
+      <w:start w:val="1"/>
+      <w:numFmt w:val="bullet"/>
+      <w:lvlText w:val=""/>
+      <w:lvlJc w:val="left"/>
+      <w:pPr>
+        <w:ind w:left="5040" w:hanging="360"/>
+      </w:pPr>
+      <w:rPr>
+        <w:rFonts w:ascii="Symbol" w:hAnsi="Symbol" w:hint="default"/>
+      </w:rPr>
+    </w:lvl>
+    <w:lvl w:ilvl="7" w:tplc="04090003" w:tentative="1">
+      <w:start w:val="1"/>
+      <w:numFmt w:val="bullet"/>
+      <w:lvlText w:val="o"/>
+      <w:lvlJc w:val="left"/>
+      <w:pPr>
+        <w:ind w:left="5760" w:hanging="360"/>
+      </w:pPr>
+      <w:rPr>
+        <w:rFonts w:ascii="Courier New" w:hAnsi="Courier New" w:cs="Courier New" w:hint="default"/>
+      </w:rPr>
+    </w:lvl>
+    <w:lvl w:ilvl="8" w:tplc="04090005" w:tentative="1">
+      <w:start w:val="1"/>
+      <w:numFmt w:val="bullet"/>
+      <w:lvlText w:val=""/>
+      <w:lvlJc w:val="left"/>
+      <w:pPr>
+        <w:ind w:left="6480" w:hanging="360"/>
+      </w:pPr>
+      <w:rPr>
+        <w:rFonts w:ascii="Wingdings" w:hAnsi="Wingdings" w:hint="default"/>
+      </w:rPr>
+    </w:lvl>
+  </w:abstractNum>
+  <w:abstractNum w:abstractNumId="2" w15:restartNumberingAfterBreak="0">
+    <w:nsid w:val="16F86E09"/>
+    <w:multiLevelType w:val="hybridMultilevel"/>
+    <w:tmpl w:val="2BE68D94"/>
+    <w:lvl w:ilvl="0" w:tplc="04090001">
+      <w:start w:val="1"/>
+      <w:numFmt w:val="bullet"/>
+      <w:lvlText w:val=""/>
+      <w:lvlJc w:val="left"/>
+      <w:pPr>
+        <w:ind w:left="720" w:hanging="360"/>
+      </w:pPr>
+      <w:rPr>
+        <w:rFonts w:ascii="Symbol" w:hAnsi="Symbol" w:hint="default"/>
+      </w:rPr>
+    </w:lvl>
+    <w:lvl w:ilvl="1" w:tplc="04090003">
+      <w:start w:val="1"/>
+      <w:numFmt w:val="bullet"/>
+      <w:lvlText w:val="o"/>
+      <w:lvlJc w:val="left"/>
+      <w:pPr>
+        <w:ind w:left="1440" w:hanging="360"/>
+      </w:pPr>
+      <w:rPr>
+        <w:rFonts w:ascii="Courier New" w:hAnsi="Courier New" w:cs="Courier New" w:hint="default"/>
+      </w:rPr>
+    </w:lvl>
+    <w:lvl w:ilvl="2" w:tplc="04090005" w:tentative="1">
+      <w:start w:val="1"/>
+      <w:numFmt w:val="bullet"/>
+      <w:lvlText w:val=""/>
+      <w:lvlJc w:val="left"/>
+      <w:pPr>
+        <w:ind w:left="2160" w:hanging="360"/>
+      </w:pPr>
+      <w:rPr>
+        <w:rFonts w:ascii="Wingdings" w:hAnsi="Wingdings" w:hint="default"/>
+      </w:rPr>
+    </w:lvl>
+    <w:lvl w:ilvl="3" w:tplc="04090001" w:tentative="1">
+      <w:start w:val="1"/>
+      <w:numFmt w:val="bullet"/>
+      <w:lvlText w:val=""/>
+      <w:lvlJc w:val="left"/>
+      <w:pPr>
+        <w:ind w:left="2880" w:hanging="360"/>
+      </w:pPr>
+      <w:rPr>
+        <w:rFonts w:ascii="Symbol" w:hAnsi="Symbol" w:hint="default"/>
+      </w:rPr>
+    </w:lvl>
+    <w:lvl w:ilvl="4" w:tplc="04090003" w:tentative="1">
+      <w:start w:val="1"/>
+      <w:numFmt w:val="bullet"/>
+      <w:lvlText w:val="o"/>
+      <w:lvlJc w:val="left"/>
+      <w:pPr>
+        <w:ind w:left="3600" w:hanging="360"/>
+      </w:pPr>
+      <w:rPr>
+        <w:rFonts w:ascii="Courier New" w:hAnsi="Courier New" w:cs="Courier New" w:hint="default"/>
+      </w:rPr>
+    </w:lvl>
+    <w:lvl w:ilvl="5" w:tplc="04090005" w:tentative="1">
+      <w:start w:val="1"/>
+      <w:numFmt w:val="bullet"/>
+      <w:lvlText w:val=""/>
+      <w:lvlJc w:val="left"/>
+      <w:pPr>
+        <w:ind w:left="4320" w:hanging="360"/>
+      </w:pPr>
+      <w:rPr>
+        <w:rFonts w:ascii="Wingdings" w:hAnsi="Wingdings" w:hint="default"/>
+      </w:rPr>
+    </w:lvl>
+    <w:lvl w:ilvl="6" w:tplc="04090001" w:tentative="1">
+      <w:start w:val="1"/>
+      <w:numFmt w:val="bullet"/>
+      <w:lvlText w:val=""/>
+      <w:lvlJc w:val="left"/>
+      <w:pPr>
+        <w:ind w:left="5040" w:hanging="360"/>
+      </w:pPr>
+      <w:rPr>
+        <w:rFonts w:ascii="Symbol" w:hAnsi="Symbol" w:hint="default"/>
+      </w:rPr>
+    </w:lvl>
+    <w:lvl w:ilvl="7" w:tplc="04090003" w:tentative="1">
+      <w:start w:val="1"/>
+      <w:numFmt w:val="bullet"/>
+      <w:lvlText w:val="o"/>
+      <w:lvlJc w:val="left"/>
+      <w:pPr>
+        <w:ind w:left="5760" w:hanging="360"/>
+      </w:pPr>
+      <w:rPr>
+        <w:rFonts w:ascii="Courier New" w:hAnsi="Courier New" w:cs="Courier New" w:hint="default"/>
+      </w:rPr>
+    </w:lvl>
+    <w:lvl w:ilvl="8" w:tplc="04090005" w:tentative="1">
+      <w:start w:val="1"/>
+      <w:numFmt w:val="bullet"/>
+      <w:lvlText w:val=""/>
+      <w:lvlJc w:val="left"/>
+      <w:pPr>
+        <w:ind w:left="6480" w:hanging="360"/>
+      </w:pPr>
+      <w:rPr>
+        <w:rFonts w:ascii="Wingdings" w:hAnsi="Wingdings" w:hint="default"/>
+      </w:rPr>
+    </w:lvl>
+  </w:abstractNum>
+  <w:abstractNum w:abstractNumId="3" w15:restartNumberingAfterBreak="0">
     <w:nsid w:val="251B2E45"/>
     <w:multiLevelType w:val="multilevel"/>
     <w:tmpl w:val="040E001F"/>
@@ -659,7 +2021,351 @@
       </w:pPr>
     </w:lvl>
   </w:abstractNum>
-  <w:abstractNum w:abstractNumId="1" w15:restartNumberingAfterBreak="0">
+  <w:abstractNum w:abstractNumId="4" w15:restartNumberingAfterBreak="0">
+    <w:nsid w:val="27A05C5F"/>
+    <w:multiLevelType w:val="hybridMultilevel"/>
+    <w:tmpl w:val="028E491A"/>
+    <w:lvl w:ilvl="0" w:tplc="0409000F">
+      <w:start w:val="1"/>
+      <w:numFmt w:val="decimal"/>
+      <w:lvlText w:val="%1."/>
+      <w:lvlJc w:val="left"/>
+      <w:pPr>
+        <w:ind w:left="7950" w:hanging="360"/>
+      </w:pPr>
+    </w:lvl>
+    <w:lvl w:ilvl="1" w:tplc="04090019" w:tentative="1">
+      <w:start w:val="1"/>
+      <w:numFmt w:val="lowerLetter"/>
+      <w:lvlText w:val="%2."/>
+      <w:lvlJc w:val="left"/>
+      <w:pPr>
+        <w:ind w:left="8670" w:hanging="360"/>
+      </w:pPr>
+    </w:lvl>
+    <w:lvl w:ilvl="2" w:tplc="0409001B" w:tentative="1">
+      <w:start w:val="1"/>
+      <w:numFmt w:val="lowerRoman"/>
+      <w:lvlText w:val="%3."/>
+      <w:lvlJc w:val="right"/>
+      <w:pPr>
+        <w:ind w:left="9390" w:hanging="180"/>
+      </w:pPr>
+    </w:lvl>
+    <w:lvl w:ilvl="3" w:tplc="0409000F" w:tentative="1">
+      <w:start w:val="1"/>
+      <w:numFmt w:val="decimal"/>
+      <w:lvlText w:val="%4."/>
+      <w:lvlJc w:val="left"/>
+      <w:pPr>
+        <w:ind w:left="10110" w:hanging="360"/>
+      </w:pPr>
+    </w:lvl>
+    <w:lvl w:ilvl="4" w:tplc="04090019" w:tentative="1">
+      <w:start w:val="1"/>
+      <w:numFmt w:val="lowerLetter"/>
+      <w:lvlText w:val="%5."/>
+      <w:lvlJc w:val="left"/>
+      <w:pPr>
+        <w:ind w:left="10830" w:hanging="360"/>
+      </w:pPr>
+    </w:lvl>
+    <w:lvl w:ilvl="5" w:tplc="0409001B" w:tentative="1">
+      <w:start w:val="1"/>
+      <w:numFmt w:val="lowerRoman"/>
+      <w:lvlText w:val="%6."/>
+      <w:lvlJc w:val="right"/>
+      <w:pPr>
+        <w:ind w:left="11550" w:hanging="180"/>
+      </w:pPr>
+    </w:lvl>
+    <w:lvl w:ilvl="6" w:tplc="0409000F" w:tentative="1">
+      <w:start w:val="1"/>
+      <w:numFmt w:val="decimal"/>
+      <w:lvlText w:val="%7."/>
+      <w:lvlJc w:val="left"/>
+      <w:pPr>
+        <w:ind w:left="12270" w:hanging="360"/>
+      </w:pPr>
+    </w:lvl>
+    <w:lvl w:ilvl="7" w:tplc="04090019" w:tentative="1">
+      <w:start w:val="1"/>
+      <w:numFmt w:val="lowerLetter"/>
+      <w:lvlText w:val="%8."/>
+      <w:lvlJc w:val="left"/>
+      <w:pPr>
+        <w:ind w:left="12990" w:hanging="360"/>
+      </w:pPr>
+    </w:lvl>
+    <w:lvl w:ilvl="8" w:tplc="0409001B" w:tentative="1">
+      <w:start w:val="1"/>
+      <w:numFmt w:val="lowerRoman"/>
+      <w:lvlText w:val="%9."/>
+      <w:lvlJc w:val="right"/>
+      <w:pPr>
+        <w:ind w:left="13710" w:hanging="180"/>
+      </w:pPr>
+    </w:lvl>
+  </w:abstractNum>
+  <w:abstractNum w:abstractNumId="5" w15:restartNumberingAfterBreak="0">
+    <w:nsid w:val="38AA1B52"/>
+    <w:multiLevelType w:val="hybridMultilevel"/>
+    <w:tmpl w:val="92985B6A"/>
+    <w:lvl w:ilvl="0" w:tplc="0409000F">
+      <w:start w:val="1"/>
+      <w:numFmt w:val="decimal"/>
+      <w:lvlText w:val="%1."/>
+      <w:lvlJc w:val="left"/>
+      <w:pPr>
+        <w:ind w:left="720" w:hanging="360"/>
+      </w:pPr>
+    </w:lvl>
+    <w:lvl w:ilvl="1" w:tplc="04090019">
+      <w:start w:val="1"/>
+      <w:numFmt w:val="lowerLetter"/>
+      <w:lvlText w:val="%2."/>
+      <w:lvlJc w:val="left"/>
+      <w:pPr>
+        <w:ind w:left="1440" w:hanging="360"/>
+      </w:pPr>
+    </w:lvl>
+    <w:lvl w:ilvl="2" w:tplc="0409001B" w:tentative="1">
+      <w:start w:val="1"/>
+      <w:numFmt w:val="lowerRoman"/>
+      <w:lvlText w:val="%3."/>
+      <w:lvlJc w:val="right"/>
+      <w:pPr>
+        <w:ind w:left="2160" w:hanging="180"/>
+      </w:pPr>
+    </w:lvl>
+    <w:lvl w:ilvl="3" w:tplc="0409000F" w:tentative="1">
+      <w:start w:val="1"/>
+      <w:numFmt w:val="decimal"/>
+      <w:lvlText w:val="%4."/>
+      <w:lvlJc w:val="left"/>
+      <w:pPr>
+        <w:ind w:left="2880" w:hanging="360"/>
+      </w:pPr>
+    </w:lvl>
+    <w:lvl w:ilvl="4" w:tplc="04090019" w:tentative="1">
+      <w:start w:val="1"/>
+      <w:numFmt w:val="lowerLetter"/>
+      <w:lvlText w:val="%5."/>
+      <w:lvlJc w:val="left"/>
+      <w:pPr>
+        <w:ind w:left="3600" w:hanging="360"/>
+      </w:pPr>
+    </w:lvl>
+    <w:lvl w:ilvl="5" w:tplc="0409001B" w:tentative="1">
+      <w:start w:val="1"/>
+      <w:numFmt w:val="lowerRoman"/>
+      <w:lvlText w:val="%6."/>
+      <w:lvlJc w:val="right"/>
+      <w:pPr>
+        <w:ind w:left="4320" w:hanging="180"/>
+      </w:pPr>
+    </w:lvl>
+    <w:lvl w:ilvl="6" w:tplc="0409000F" w:tentative="1">
+      <w:start w:val="1"/>
+      <w:numFmt w:val="decimal"/>
+      <w:lvlText w:val="%7."/>
+      <w:lvlJc w:val="left"/>
+      <w:pPr>
+        <w:ind w:left="5040" w:hanging="360"/>
+      </w:pPr>
+    </w:lvl>
+    <w:lvl w:ilvl="7" w:tplc="04090019" w:tentative="1">
+      <w:start w:val="1"/>
+      <w:numFmt w:val="lowerLetter"/>
+      <w:lvlText w:val="%8."/>
+      <w:lvlJc w:val="left"/>
+      <w:pPr>
+        <w:ind w:left="5760" w:hanging="360"/>
+      </w:pPr>
+    </w:lvl>
+    <w:lvl w:ilvl="8" w:tplc="0409001B" w:tentative="1">
+      <w:start w:val="1"/>
+      <w:numFmt w:val="lowerRoman"/>
+      <w:lvlText w:val="%9."/>
+      <w:lvlJc w:val="right"/>
+      <w:pPr>
+        <w:ind w:left="6480" w:hanging="180"/>
+      </w:pPr>
+    </w:lvl>
+  </w:abstractNum>
+  <w:abstractNum w:abstractNumId="6" w15:restartNumberingAfterBreak="0">
+    <w:nsid w:val="55667229"/>
+    <w:multiLevelType w:val="hybridMultilevel"/>
+    <w:tmpl w:val="AEC079E0"/>
+    <w:lvl w:ilvl="0" w:tplc="0409000F">
+      <w:start w:val="1"/>
+      <w:numFmt w:val="decimal"/>
+      <w:lvlText w:val="%1."/>
+      <w:lvlJc w:val="left"/>
+      <w:pPr>
+        <w:ind w:left="720" w:hanging="360"/>
+      </w:pPr>
+    </w:lvl>
+    <w:lvl w:ilvl="1" w:tplc="04090019" w:tentative="1">
+      <w:start w:val="1"/>
+      <w:numFmt w:val="lowerLetter"/>
+      <w:lvlText w:val="%2."/>
+      <w:lvlJc w:val="left"/>
+      <w:pPr>
+        <w:ind w:left="1440" w:hanging="360"/>
+      </w:pPr>
+    </w:lvl>
+    <w:lvl w:ilvl="2" w:tplc="0409001B" w:tentative="1">
+      <w:start w:val="1"/>
+      <w:numFmt w:val="lowerRoman"/>
+      <w:lvlText w:val="%3."/>
+      <w:lvlJc w:val="right"/>
+      <w:pPr>
+        <w:ind w:left="2160" w:hanging="180"/>
+      </w:pPr>
+    </w:lvl>
+    <w:lvl w:ilvl="3" w:tplc="0409000F" w:tentative="1">
+      <w:start w:val="1"/>
+      <w:numFmt w:val="decimal"/>
+      <w:lvlText w:val="%4."/>
+      <w:lvlJc w:val="left"/>
+      <w:pPr>
+        <w:ind w:left="2880" w:hanging="360"/>
+      </w:pPr>
+    </w:lvl>
+    <w:lvl w:ilvl="4" w:tplc="04090019" w:tentative="1">
+      <w:start w:val="1"/>
+      <w:numFmt w:val="lowerLetter"/>
+      <w:lvlText w:val="%5."/>
+      <w:lvlJc w:val="left"/>
+      <w:pPr>
+        <w:ind w:left="3600" w:hanging="360"/>
+      </w:pPr>
+    </w:lvl>
+    <w:lvl w:ilvl="5" w:tplc="0409001B" w:tentative="1">
+      <w:start w:val="1"/>
+      <w:numFmt w:val="lowerRoman"/>
+      <w:lvlText w:val="%6."/>
+      <w:lvlJc w:val="right"/>
+      <w:pPr>
+        <w:ind w:left="4320" w:hanging="180"/>
+      </w:pPr>
+    </w:lvl>
+    <w:lvl w:ilvl="6" w:tplc="0409000F" w:tentative="1">
+      <w:start w:val="1"/>
+      <w:numFmt w:val="decimal"/>
+      <w:lvlText w:val="%7."/>
+      <w:lvlJc w:val="left"/>
+      <w:pPr>
+        <w:ind w:left="5040" w:hanging="360"/>
+      </w:pPr>
+    </w:lvl>
+    <w:lvl w:ilvl="7" w:tplc="04090019" w:tentative="1">
+      <w:start w:val="1"/>
+      <w:numFmt w:val="lowerLetter"/>
+      <w:lvlText w:val="%8."/>
+      <w:lvlJc w:val="left"/>
+      <w:pPr>
+        <w:ind w:left="5760" w:hanging="360"/>
+      </w:pPr>
+    </w:lvl>
+    <w:lvl w:ilvl="8" w:tplc="0409001B" w:tentative="1">
+      <w:start w:val="1"/>
+      <w:numFmt w:val="lowerRoman"/>
+      <w:lvlText w:val="%9."/>
+      <w:lvlJc w:val="right"/>
+      <w:pPr>
+        <w:ind w:left="6480" w:hanging="180"/>
+      </w:pPr>
+    </w:lvl>
+  </w:abstractNum>
+  <w:abstractNum w:abstractNumId="7" w15:restartNumberingAfterBreak="0">
+    <w:nsid w:val="67741E05"/>
+    <w:multiLevelType w:val="hybridMultilevel"/>
+    <w:tmpl w:val="BB7CFB36"/>
+    <w:lvl w:ilvl="0" w:tplc="0409000F">
+      <w:start w:val="1"/>
+      <w:numFmt w:val="decimal"/>
+      <w:lvlText w:val="%1."/>
+      <w:lvlJc w:val="left"/>
+      <w:pPr>
+        <w:ind w:left="720" w:hanging="360"/>
+      </w:pPr>
+    </w:lvl>
+    <w:lvl w:ilvl="1" w:tplc="04090019" w:tentative="1">
+      <w:start w:val="1"/>
+      <w:numFmt w:val="lowerLetter"/>
+      <w:lvlText w:val="%2."/>
+      <w:lvlJc w:val="left"/>
+      <w:pPr>
+        <w:ind w:left="1440" w:hanging="360"/>
+      </w:pPr>
+    </w:lvl>
+    <w:lvl w:ilvl="2" w:tplc="0409001B" w:tentative="1">
+      <w:start w:val="1"/>
+      <w:numFmt w:val="lowerRoman"/>
+      <w:lvlText w:val="%3."/>
+      <w:lvlJc w:val="right"/>
+      <w:pPr>
+        <w:ind w:left="2160" w:hanging="180"/>
+      </w:pPr>
+    </w:lvl>
+    <w:lvl w:ilvl="3" w:tplc="0409000F" w:tentative="1">
+      <w:start w:val="1"/>
+      <w:numFmt w:val="decimal"/>
+      <w:lvlText w:val="%4."/>
+      <w:lvlJc w:val="left"/>
+      <w:pPr>
+        <w:ind w:left="2880" w:hanging="360"/>
+      </w:pPr>
+    </w:lvl>
+    <w:lvl w:ilvl="4" w:tplc="04090019" w:tentative="1">
+      <w:start w:val="1"/>
+      <w:numFmt w:val="lowerLetter"/>
+      <w:lvlText w:val="%5."/>
+      <w:lvlJc w:val="left"/>
+      <w:pPr>
+        <w:ind w:left="3600" w:hanging="360"/>
+      </w:pPr>
+    </w:lvl>
+    <w:lvl w:ilvl="5" w:tplc="0409001B" w:tentative="1">
+      <w:start w:val="1"/>
+      <w:numFmt w:val="lowerRoman"/>
+      <w:lvlText w:val="%6."/>
+      <w:lvlJc w:val="right"/>
+      <w:pPr>
+        <w:ind w:left="4320" w:hanging="180"/>
+      </w:pPr>
+    </w:lvl>
+    <w:lvl w:ilvl="6" w:tplc="0409000F" w:tentative="1">
+      <w:start w:val="1"/>
+      <w:numFmt w:val="decimal"/>
+      <w:lvlText w:val="%7."/>
+      <w:lvlJc w:val="left"/>
+      <w:pPr>
+        <w:ind w:left="5040" w:hanging="360"/>
+      </w:pPr>
+    </w:lvl>
+    <w:lvl w:ilvl="7" w:tplc="04090019" w:tentative="1">
+      <w:start w:val="1"/>
+      <w:numFmt w:val="lowerLetter"/>
+      <w:lvlText w:val="%8."/>
+      <w:lvlJc w:val="left"/>
+      <w:pPr>
+        <w:ind w:left="5760" w:hanging="360"/>
+      </w:pPr>
+    </w:lvl>
+    <w:lvl w:ilvl="8" w:tplc="0409001B" w:tentative="1">
+      <w:start w:val="1"/>
+      <w:numFmt w:val="lowerRoman"/>
+      <w:lvlText w:val="%9."/>
+      <w:lvlJc w:val="right"/>
+      <w:pPr>
+        <w:ind w:left="6480" w:hanging="180"/>
+      </w:pPr>
+    </w:lvl>
+  </w:abstractNum>
+  <w:abstractNum w:abstractNumId="8" w15:restartNumberingAfterBreak="0">
     <w:nsid w:val="7F941C91"/>
     <w:multiLevelType w:val="multilevel"/>
     <w:tmpl w:val="040E001F"/>
@@ -746,10 +2452,31 @@
     </w:lvl>
   </w:abstractNum>
   <w:num w:numId="1" w16cid:durableId="1516573674">
+    <w:abstractNumId w:val="3"/>
+  </w:num>
+  <w:num w:numId="2" w16cid:durableId="1198739247">
+    <w:abstractNumId w:val="8"/>
+  </w:num>
+  <w:num w:numId="3" w16cid:durableId="1422097933">
+    <w:abstractNumId w:val="1"/>
+  </w:num>
+  <w:num w:numId="4" w16cid:durableId="514423552">
     <w:abstractNumId w:val="0"/>
   </w:num>
-  <w:num w:numId="2" w16cid:durableId="1198739247">
-    <w:abstractNumId w:val="1"/>
+  <w:num w:numId="5" w16cid:durableId="584385479">
+    <w:abstractNumId w:val="2"/>
+  </w:num>
+  <w:num w:numId="6" w16cid:durableId="1154375711">
+    <w:abstractNumId w:val="6"/>
+  </w:num>
+  <w:num w:numId="7" w16cid:durableId="1398286058">
+    <w:abstractNumId w:val="4"/>
+  </w:num>
+  <w:num w:numId="8" w16cid:durableId="1637953961">
+    <w:abstractNumId w:val="7"/>
+  </w:num>
+  <w:num w:numId="9" w16cid:durableId="399256673">
+    <w:abstractNumId w:val="5"/>
   </w:num>
 </w:numbering>
 </file>
@@ -1361,7 +3088,6 @@
   <w:style w:type="character" w:default="1" w:styleId="Bekezdsalapbettpusa">
     <w:name w:val="Default Paragraph Font"/>
     <w:uiPriority w:val="1"/>
-    <w:semiHidden/>
     <w:unhideWhenUsed/>
   </w:style>
   <w:style w:type="table" w:default="1" w:styleId="Normltblzat">

</xml_diff>